<commit_message>
doc: Completed report writing
Add more information in the report docx file
</commit_message>
<xml_diff>
--- a/Report/Credit Card Fraud Detection.docx
+++ b/Report/Credit Card Fraud Detection.docx
@@ -40,7 +40,7 @@
         <w:pStyle w:val="LOnormal"/>
         <w:numPr>
           <w:ilvl w:val="0"/>
-          <w:numId w:val="2"/>
+          <w:numId w:val="1"/>
         </w:numPr>
         <w:spacing w:lineRule="auto" w:line="240" w:before="0" w:after="240"/>
         <w:ind w:left="720" w:right="0" w:hanging="360"/>
@@ -65,7 +65,6 @@
       <w:hyperlink r:id="rId2">
         <w:r>
           <w:rPr>
-            <w:rStyle w:val="NoCharacterStyle"/>
             <w:color w:val="1155CC"/>
             <w:u w:val="single"/>
           </w:rPr>
@@ -94,7 +93,7 @@
         <w:pStyle w:val="LOnormal"/>
         <w:numPr>
           <w:ilvl w:val="0"/>
-          <w:numId w:val="2"/>
+          <w:numId w:val="1"/>
         </w:numPr>
         <w:spacing w:lineRule="auto" w:line="240" w:before="0" w:after="240"/>
         <w:ind w:left="720" w:right="0" w:hanging="360"/>
@@ -119,7 +118,6 @@
       <w:hyperlink r:id="rId3">
         <w:r>
           <w:rPr>
-            <w:rStyle w:val="NoCharacterStyle"/>
             <w:color w:val="1155CC"/>
             <w:u w:val="single"/>
           </w:rPr>
@@ -133,7 +131,6 @@
       <w:hyperlink r:id="rId4">
         <w:r>
           <w:rPr>
-            <w:rStyle w:val="NoCharacterStyle"/>
             <w:color w:val="1155CC"/>
             <w:u w:val="single"/>
           </w:rPr>
@@ -162,7 +159,7 @@
         <w:pStyle w:val="LOnormal"/>
         <w:numPr>
           <w:ilvl w:val="0"/>
-          <w:numId w:val="3"/>
+          <w:numId w:val="2"/>
         </w:numPr>
         <w:spacing w:lineRule="auto" w:line="240" w:before="0" w:after="0"/>
         <w:ind w:left="1440" w:right="0" w:hanging="360"/>
@@ -178,7 +175,7 @@
         <w:pStyle w:val="LOnormal"/>
         <w:numPr>
           <w:ilvl w:val="0"/>
-          <w:numId w:val="3"/>
+          <w:numId w:val="2"/>
         </w:numPr>
         <w:spacing w:lineRule="auto" w:line="240" w:before="0" w:after="0"/>
         <w:ind w:left="1440" w:right="0" w:hanging="360"/>
@@ -194,7 +191,7 @@
         <w:pStyle w:val="LOnormal"/>
         <w:numPr>
           <w:ilvl w:val="0"/>
-          <w:numId w:val="3"/>
+          <w:numId w:val="2"/>
         </w:numPr>
         <w:spacing w:lineRule="auto" w:line="240" w:before="0" w:after="0"/>
         <w:ind w:left="1440" w:right="0" w:hanging="360"/>
@@ -210,7 +207,7 @@
         <w:pStyle w:val="LOnormal"/>
         <w:numPr>
           <w:ilvl w:val="0"/>
-          <w:numId w:val="3"/>
+          <w:numId w:val="2"/>
         </w:numPr>
         <w:spacing w:lineRule="auto" w:line="240" w:before="0" w:after="0"/>
         <w:ind w:left="1440" w:right="0" w:hanging="360"/>
@@ -226,7 +223,7 @@
         <w:pStyle w:val="LOnormal"/>
         <w:numPr>
           <w:ilvl w:val="0"/>
-          <w:numId w:val="3"/>
+          <w:numId w:val="2"/>
         </w:numPr>
         <w:spacing w:lineRule="auto" w:line="240" w:before="0" w:after="0"/>
         <w:ind w:left="1440" w:right="0" w:hanging="360"/>
@@ -242,7 +239,7 @@
         <w:pStyle w:val="LOnormal"/>
         <w:numPr>
           <w:ilvl w:val="0"/>
-          <w:numId w:val="3"/>
+          <w:numId w:val="2"/>
         </w:numPr>
         <w:spacing w:lineRule="auto" w:line="240" w:before="0" w:after="240"/>
         <w:ind w:left="1440" w:right="0" w:hanging="360"/>
@@ -268,7 +265,6 @@
       <w:hyperlink r:id="rId5">
         <w:r>
           <w:rPr>
-            <w:rStyle w:val="NoCharacterStyle"/>
             <w:color w:val="1155CC"/>
             <w:u w:val="single"/>
           </w:rPr>
@@ -281,7 +277,7 @@
         <w:pStyle w:val="LOnormal"/>
         <w:numPr>
           <w:ilvl w:val="0"/>
-          <w:numId w:val="2"/>
+          <w:numId w:val="1"/>
         </w:numPr>
         <w:spacing w:lineRule="auto" w:line="240" w:before="0" w:after="240"/>
         <w:ind w:left="720" w:right="0" w:hanging="360"/>
@@ -306,7 +302,6 @@
       <w:hyperlink r:id="rId6">
         <w:r>
           <w:rPr>
-            <w:rStyle w:val="NoCharacterStyle"/>
             <w:color w:val="1155CC"/>
             <w:u w:val="single"/>
           </w:rPr>
@@ -345,7 +340,7 @@
         <w:pStyle w:val="LOnormal"/>
         <w:numPr>
           <w:ilvl w:val="0"/>
-          <w:numId w:val="2"/>
+          <w:numId w:val="1"/>
         </w:numPr>
         <w:spacing w:lineRule="auto" w:line="240" w:before="0" w:after="240"/>
         <w:ind w:left="720" w:right="0" w:hanging="360"/>
@@ -689,7 +684,7 @@
         <w:pStyle w:val="LOnormal"/>
         <w:numPr>
           <w:ilvl w:val="0"/>
-          <w:numId w:val="2"/>
+          <w:numId w:val="1"/>
         </w:numPr>
         <w:spacing w:lineRule="auto" w:line="240" w:before="0" w:after="240"/>
         <w:ind w:left="720" w:right="0" w:hanging="360"/>
@@ -709,123 +704,7 @@
       </w:pPr>
       <w:r>
         <w:rPr/>
-        <w:t xml:space="preserve">There are several algorithms </w:t>
-      </w:r>
-      <w:r>
-        <w:rPr/>
-        <w:t xml:space="preserve">out there </w:t>
-      </w:r>
-      <w:r>
-        <w:rPr/>
-        <w:t>tha</w:t>
-      </w:r>
-      <w:r>
-        <w:rPr/>
-        <w:t>t</w:t>
-      </w:r>
-      <w:r>
-        <w:rPr/>
-        <w:t xml:space="preserve"> can be used in our situation to train a classification model. Among there there </w:t>
-      </w:r>
-      <w:r>
-        <w:rPr/>
-        <w:t>the L</w:t>
-      </w:r>
-      <w:r>
-        <w:rPr/>
-        <w:t xml:space="preserve">ogistic </w:t>
-      </w:r>
-      <w:r>
-        <w:rPr/>
-        <w:t>R</w:t>
-      </w:r>
-      <w:r>
-        <w:rPr/>
-        <w:t xml:space="preserve">egression, </w:t>
-      </w:r>
-      <w:r>
-        <w:rPr/>
-        <w:t>S</w:t>
-      </w:r>
-      <w:r>
-        <w:rPr/>
-        <w:t xml:space="preserve">upport </w:t>
-      </w:r>
-      <w:r>
-        <w:rPr/>
-        <w:t>V</w:t>
-      </w:r>
-      <w:r>
-        <w:rPr/>
-        <w:t xml:space="preserve">ector </w:t>
-      </w:r>
-      <w:r>
-        <w:rPr/>
-        <w:t>M</w:t>
-      </w:r>
-      <w:r>
-        <w:rPr/>
-        <w:t xml:space="preserve">achines </w:t>
-      </w:r>
-      <w:r>
-        <w:rPr/>
-        <w:t>(SVM), the t</w:t>
-      </w:r>
-      <w:r>
-        <w:rPr/>
-        <w:t xml:space="preserve">ree-based algorithms such as Decision Tree and Random Forest: These algorithms are known for their ability to handle imbalanced data better than others such as </w:t>
-      </w:r>
-      <w:r>
-        <w:rPr/>
-        <w:t>L</w:t>
-      </w:r>
-      <w:r>
-        <w:rPr/>
-        <w:t xml:space="preserve">ogistic </w:t>
-      </w:r>
-      <w:r>
-        <w:rPr/>
-        <w:t>R</w:t>
-      </w:r>
-      <w:r>
-        <w:rPr/>
-        <w:t xml:space="preserve">egression or </w:t>
-      </w:r>
-      <w:r>
-        <w:rPr/>
-        <w:t>S</w:t>
-      </w:r>
-      <w:r>
-        <w:rPr/>
-        <w:t xml:space="preserve">upport </w:t>
-      </w:r>
-      <w:r>
-        <w:rPr/>
-        <w:t>V</w:t>
-      </w:r>
-      <w:r>
-        <w:rPr/>
-        <w:t xml:space="preserve">ector </w:t>
-      </w:r>
-      <w:r>
-        <w:rPr/>
-        <w:t>M</w:t>
-      </w:r>
-      <w:r>
-        <w:rPr/>
-        <w:t xml:space="preserve">achines, </w:t>
-      </w:r>
-      <w:r>
-        <w:rPr/>
-        <w:t xml:space="preserve">and </w:t>
-      </w:r>
-      <w:r>
-        <w:rPr/>
-        <w:t xml:space="preserve">Deep Learning </w:t>
-      </w:r>
-      <w:r>
-        <w:rPr/>
-        <w:t>models.</w:t>
+        <w:t>There are several algorithms out there that can be used in our situation to train a classification model. Among there there the Logistic Regression, Support Vector Machines (SVM), the tree-based algorithms such as Decision Tree and Random Forest: These algorithms are known for their ability to handle imbalanced data better than others such as Logistic Regression or Support Vector Machines, and Deep Learning models.</w:t>
       </w:r>
     </w:p>
     <w:p>
@@ -854,91 +733,7 @@
         <w:rPr>
           <w:shd w:fill="DEE7E5" w:val="clear"/>
         </w:rPr>
-        <w:t xml:space="preserve">Logistic </w:t>
-      </w:r>
-      <w:r>
-        <w:rPr>
-          <w:shd w:fill="DEE7E5" w:val="clear"/>
-        </w:rPr>
-        <w:t>R</w:t>
-      </w:r>
-      <w:r>
-        <w:rPr>
-          <w:shd w:fill="DEE7E5" w:val="clear"/>
-        </w:rPr>
-        <w:t xml:space="preserve">egression, </w:t>
-      </w:r>
-      <w:r>
-        <w:rPr>
-          <w:shd w:fill="DEE7E5" w:val="clear"/>
-        </w:rPr>
-        <w:t>S</w:t>
-      </w:r>
-      <w:r>
-        <w:rPr>
-          <w:shd w:fill="DEE7E5" w:val="clear"/>
-        </w:rPr>
-        <w:t xml:space="preserve">upport </w:t>
-      </w:r>
-      <w:r>
-        <w:rPr>
-          <w:shd w:fill="DEE7E5" w:val="clear"/>
-        </w:rPr>
-        <w:t>V</w:t>
-      </w:r>
-      <w:r>
-        <w:rPr>
-          <w:shd w:fill="DEE7E5" w:val="clear"/>
-        </w:rPr>
-        <w:t xml:space="preserve">ector </w:t>
-      </w:r>
-      <w:r>
-        <w:rPr>
-          <w:shd w:fill="DEE7E5" w:val="clear"/>
-        </w:rPr>
-        <w:t>M</w:t>
-      </w:r>
-      <w:r>
-        <w:rPr>
-          <w:shd w:fill="DEE7E5" w:val="clear"/>
-        </w:rPr>
-        <w:t xml:space="preserve">achines, and decision trees are sensitive to outliers in the training data. </w:t>
-      </w:r>
-      <w:r>
-        <w:rPr>
-          <w:shd w:fill="DEE7E5" w:val="clear"/>
-        </w:rPr>
-        <w:t>Indeed, o</w:t>
-      </w:r>
-      <w:r>
-        <w:rPr>
-          <w:shd w:fill="DEE7E5" w:val="clear"/>
-        </w:rPr>
-        <w:t xml:space="preserve">utliers can have a significant impact on the decision boundary, and hence on the classification results. In </w:t>
-      </w:r>
-      <w:r>
-        <w:rPr>
-          <w:shd w:fill="DEE7E5" w:val="clear"/>
-        </w:rPr>
-        <w:t>L</w:t>
-      </w:r>
-      <w:r>
-        <w:rPr>
-          <w:shd w:fill="DEE7E5" w:val="clear"/>
-        </w:rPr>
-        <w:t xml:space="preserve">ogistic </w:t>
-      </w:r>
-      <w:r>
-        <w:rPr>
-          <w:shd w:fill="DEE7E5" w:val="clear"/>
-        </w:rPr>
-        <w:t>R</w:t>
-      </w:r>
-      <w:r>
-        <w:rPr>
-          <w:shd w:fill="DEE7E5" w:val="clear"/>
-        </w:rPr>
-        <w:t>egression and decision trees, outliers can affect the model coefficients and the splitting criteria, respectively, leading to biased or unstable models. Therefore, it is important to handle outliers appropriately before or during training to improve the performance and stability of these algorithms.</w:t>
+        <w:t>Logistic Regression, Support Vector Machines, and decision trees are sensitive to outliers in the training data. Indeed, outliers can have a significant impact on the decision boundary, and hence on the classification results. In Logistic Regression and decision trees, outliers can affect the model coefficients and the splitting criteria, respectively, leading to biased or unstable models. Therefore, it is important to handle outliers appropriately before or during training to improve the performance and stability of these algorithms.</w:t>
       </w:r>
     </w:p>
     <w:p>
@@ -956,37 +751,7 @@
         <w:rPr>
           <w:shd w:fill="DEE7E5" w:val="clear"/>
         </w:rPr>
-        <w:t>S</w:t>
-      </w:r>
-      <w:r>
-        <w:rPr>
-          <w:shd w:fill="DEE7E5" w:val="clear"/>
-        </w:rPr>
-        <w:t xml:space="preserve">ome machine learning algorithms, such as </w:t>
-      </w:r>
-      <w:r>
-        <w:rPr>
-          <w:shd w:fill="DEE7E5" w:val="clear"/>
-        </w:rPr>
-        <w:t>R</w:t>
-      </w:r>
-      <w:r>
-        <w:rPr>
-          <w:shd w:fill="DEE7E5" w:val="clear"/>
-        </w:rPr>
-        <w:t xml:space="preserve">andom </w:t>
-      </w:r>
-      <w:r>
-        <w:rPr>
-          <w:shd w:fill="DEE7E5" w:val="clear"/>
-        </w:rPr>
-        <w:t>F</w:t>
-      </w:r>
-      <w:r>
-        <w:rPr>
-          <w:shd w:fill="DEE7E5" w:val="clear"/>
-        </w:rPr>
-        <w:t xml:space="preserve">orests are naturally robust to outliers. Using these algorithms can be </w:t>
+        <w:t xml:space="preserve">Some machine learning algorithms, such as Random Forests are naturally robust to outliers. Using these algorithms can be </w:t>
       </w:r>
       <w:r>
         <w:rPr>
@@ -998,55 +763,7 @@
           <w:shd w:fill="DEE7E5" w:val="clear"/>
           <w:lang w:val="en-US" w:eastAsia="zh-CN" w:bidi="hi-IN"/>
         </w:rPr>
-        <w:t xml:space="preserve">an effective way to handle outliers in the data. Ensemble methods like </w:t>
-      </w:r>
-      <w:r>
-        <w:rPr>
-          <w:rFonts w:eastAsia="Arial" w:cs="Arial"/>
-          <w:color w:val="000000"/>
-          <w:kern w:val="0"/>
-          <w:sz w:val="22"/>
-          <w:szCs w:val="22"/>
-          <w:shd w:fill="DEE7E5" w:val="clear"/>
-          <w:lang w:val="en-US" w:eastAsia="zh-CN" w:bidi="hi-IN"/>
-        </w:rPr>
-        <w:t>B</w:t>
-      </w:r>
-      <w:r>
-        <w:rPr>
-          <w:rFonts w:eastAsia="Arial" w:cs="Arial"/>
-          <w:color w:val="000000"/>
-          <w:kern w:val="0"/>
-          <w:sz w:val="22"/>
-          <w:szCs w:val="22"/>
-          <w:shd w:fill="DEE7E5" w:val="clear"/>
-          <w:lang w:val="en-US" w:eastAsia="zh-CN" w:bidi="hi-IN"/>
-        </w:rPr>
-        <w:t xml:space="preserve">agging and </w:t>
-      </w:r>
-      <w:r>
-        <w:rPr>
-          <w:rFonts w:eastAsia="Arial" w:cs="Arial"/>
-          <w:color w:val="000000"/>
-          <w:kern w:val="0"/>
-          <w:sz w:val="22"/>
-          <w:szCs w:val="22"/>
-          <w:shd w:fill="DEE7E5" w:val="clear"/>
-          <w:lang w:val="en-US" w:eastAsia="zh-CN" w:bidi="hi-IN"/>
-        </w:rPr>
-        <w:t>B</w:t>
-      </w:r>
-      <w:r>
-        <w:rPr>
-          <w:rFonts w:eastAsia="Arial" w:cs="Arial"/>
-          <w:color w:val="000000"/>
-          <w:kern w:val="0"/>
-          <w:sz w:val="22"/>
-          <w:szCs w:val="22"/>
-          <w:shd w:fill="DEE7E5" w:val="clear"/>
-          <w:lang w:val="en-US" w:eastAsia="zh-CN" w:bidi="hi-IN"/>
-        </w:rPr>
-        <w:t>oosting can also help handle outliers by averaging or combining the predictions of multiple models. This can help reduce the impact of outliers on the overall performance of the model.</w:t>
+        <w:t>an effective way to handle outliers in the data. Ensemble methods like Bagging and Boosting can also help handle outliers by averaging or combining the predictions of multiple models. This can help reduce the impact of outliers on the overall performance of the model.</w:t>
       </w:r>
     </w:p>
     <w:p>
@@ -1058,42 +775,7 @@
       <w:r>
         <w:rPr/>
         <w:tab/>
-      </w:r>
-      <w:r>
-        <w:rPr/>
-        <w:t>For this exercise w</w:t>
-      </w:r>
-      <w:r>
-        <w:rPr/>
-        <w:t xml:space="preserve">e’ll restrict our choice </w:t>
-      </w:r>
-      <w:r>
-        <w:rPr/>
-        <w:t>to</w:t>
-      </w:r>
-      <w:r>
-        <w:rPr/>
-        <w:t xml:space="preserve"> </w:t>
-      </w:r>
-      <w:r>
-        <w:rPr/>
-        <w:t>L</w:t>
-      </w:r>
-      <w:r>
-        <w:rPr/>
-        <w:t xml:space="preserve">ogistic </w:t>
-      </w:r>
-      <w:r>
-        <w:rPr/>
-        <w:t>R</w:t>
-      </w:r>
-      <w:r>
-        <w:rPr/>
-        <w:t xml:space="preserve">egression, </w:t>
-      </w:r>
-      <w:r>
-        <w:rPr/>
-        <w:t>Support Vector Machine, Decision Tree and Random Forest.</w:t>
+        <w:t>For this exercise we’ll restrict our choice to Logistic Regression, Support Vector Machine, Decision Tree and Random Forest.</w:t>
       </w:r>
     </w:p>
     <w:p>
@@ -1101,7 +783,7 @@
         <w:pStyle w:val="LOnormal"/>
         <w:numPr>
           <w:ilvl w:val="0"/>
-          <w:numId w:val="2"/>
+          <w:numId w:val="1"/>
         </w:numPr>
         <w:spacing w:lineRule="auto" w:line="240" w:before="0" w:after="0"/>
         <w:ind w:left="720" w:right="0" w:hanging="360"/>
@@ -1109,7 +791,7 @@
       </w:pPr>
       <w:r>
         <w:rPr/>
-        <w:t>Model training and evaluation: Discuss how the model was trained on the data and how its performance was evaluated. Explain the metrics used to assess the model's performance, such as accuracy, precision, recall, and F1 score. Provide the results of the evaluation and discuss any issues or challenges encountered during this stage.</w:t>
+        <w:t>Model training and evaluation</w:t>
       </w:r>
     </w:p>
     <w:p>
@@ -1134,7 +816,15 @@
       <w:r>
         <w:rPr/>
         <w:tab/>
-        <w:t xml:space="preserve">The quality of datasets and their distribution play an important role when its comes to training a model. This even more important when data dataset is highly imbalanced as the one we’re dealing with.  Even if there are training algorithms that can handle this such datasets there are still some common methods to address imbalanced data.  </w:t>
+        <w:t xml:space="preserve">The quality of datasets and their distribution play an important role when its comes to training a model. This </w:t>
+      </w:r>
+      <w:r>
+        <w:rPr/>
+        <w:t xml:space="preserve">is </w:t>
+      </w:r>
+      <w:r>
+        <w:rPr/>
+        <w:t xml:space="preserve">even more important when data dataset is highly imbalanced as the one we’re dealing with.  Even if there are training algorithms that can handle this such datasets there are still some common methods to address imbalanced data.  </w:t>
       </w:r>
     </w:p>
     <w:p>
@@ -1142,7 +832,7 @@
         <w:pStyle w:val="LOnormal"/>
         <w:numPr>
           <w:ilvl w:val="0"/>
-          <w:numId w:val="4"/>
+          <w:numId w:val="3"/>
         </w:numPr>
         <w:spacing w:lineRule="auto" w:line="240" w:before="0" w:after="0"/>
         <w:rPr/>
@@ -1157,7 +847,7 @@
         <w:pStyle w:val="LOnormal"/>
         <w:numPr>
           <w:ilvl w:val="0"/>
-          <w:numId w:val="4"/>
+          <w:numId w:val="3"/>
         </w:numPr>
         <w:spacing w:lineRule="auto" w:line="240" w:before="0" w:after="0"/>
         <w:rPr/>
@@ -1172,41 +862,22 @@
         <w:pStyle w:val="LOnormal"/>
         <w:numPr>
           <w:ilvl w:val="0"/>
-          <w:numId w:val="4"/>
+          <w:numId w:val="3"/>
         </w:numPr>
         <w:spacing w:lineRule="auto" w:line="240" w:before="0" w:after="0"/>
         <w:rPr/>
       </w:pPr>
       <w:r>
         <w:rPr/>
-        <w:t>Using different performance metrics: Accuracy is not always the best metric to evaluate the performance of a classification model on imbalanced data. Indeed the proportion of fraudulent transaction in our dataset is 0.172% which is less than 1%. A simple way to have a model with at least 99% of accuracy (which is pretty good for a balanced dataset), we can just decide flag all transaction as  legit in our predictions. This will take us away from our main objective which to help credits card companies to offer a more secure service to their clients by spotting fraudulent transactions. IMetrics such as precision, recall, F1 score, and AUC-ROC can be more informative.</w:t>
-      </w:r>
-    </w:p>
-    <w:p>
-      <w:pPr>
-        <w:pStyle w:val="LOnormal"/>
-        <w:spacing w:lineRule="auto" w:line="240" w:before="0" w:after="0"/>
-        <w:ind w:left="720" w:right="0" w:hanging="360"/>
-        <w:rPr/>
-      </w:pPr>
-      <w:r>
-        <w:rPr/>
-      </w:r>
-    </w:p>
-    <w:p>
-      <w:pPr>
-        <w:pStyle w:val="LOnormal"/>
-        <w:spacing w:lineRule="auto" w:line="240" w:before="0" w:after="0"/>
-        <w:ind w:left="720" w:right="0" w:hanging="0"/>
-        <w:rPr>
-          <w:shd w:fill="FFFF00" w:val="clear"/>
-        </w:rPr>
-      </w:pPr>
-      <w:r>
-        <w:rPr>
-          <w:shd w:fill="FFFF00" w:val="clear"/>
-        </w:rPr>
-        <w:t xml:space="preserve">The fact that the dataset is highly unbalanced makes the use of accuracy measure irrelevant. Therefore we will focus on measures such as Area under cover (AUC), precision, recall, and f1-score. </w:t>
+        <w:t xml:space="preserve">Using different performance metrics: Accuracy is not always the best metric to evaluate the performance of a classification model on imbalanced data. Indeed the proportion of fraudulent transaction in our dataset is 0.172% which is less than 1%. A simple way to have a model with at least 99% of accuracy (which is pretty good for a balanced dataset), we can just decide flag all transaction as  legit in our predictions. This will take us away from our main objective which </w:t>
+      </w:r>
+      <w:r>
+        <w:rPr/>
+        <w:t xml:space="preserve">is </w:t>
+      </w:r>
+      <w:r>
+        <w:rPr/>
+        <w:t>to help credits card companies to offer a more secure service to their clients by spotting fraudulent transactions. Metrics such as precision, recall, F1 score, and AUC-ROC can be more informative.</w:t>
       </w:r>
     </w:p>
     <w:p>
@@ -1554,12 +1225,12 @@
         <w:gridCol w:w="1257"/>
         <w:gridCol w:w="886"/>
         <w:gridCol w:w="884"/>
-        <w:gridCol w:w="1190"/>
-        <w:gridCol w:w="1191"/>
+        <w:gridCol w:w="1189"/>
+        <w:gridCol w:w="1192"/>
         <w:gridCol w:w="976"/>
-        <w:gridCol w:w="989"/>
-        <w:gridCol w:w="992"/>
-        <w:gridCol w:w="995"/>
+        <w:gridCol w:w="988"/>
+        <w:gridCol w:w="993"/>
+        <w:gridCol w:w="994"/>
       </w:tblGrid>
       <w:tr>
         <w:trPr>
@@ -1639,7 +1310,7 @@
         </w:tc>
         <w:tc>
           <w:tcPr>
-            <w:tcW w:w="1190" w:type="dxa"/>
+            <w:tcW w:w="1189" w:type="dxa"/>
             <w:tcBorders/>
             <w:vAlign w:val="center"/>
           </w:tcPr>
@@ -1663,7 +1334,7 @@
         </w:tc>
         <w:tc>
           <w:tcPr>
-            <w:tcW w:w="1191" w:type="dxa"/>
+            <w:tcW w:w="1192" w:type="dxa"/>
             <w:tcBorders/>
             <w:vAlign w:val="center"/>
           </w:tcPr>
@@ -1711,7 +1382,7 @@
         </w:tc>
         <w:tc>
           <w:tcPr>
-            <w:tcW w:w="989" w:type="dxa"/>
+            <w:tcW w:w="988" w:type="dxa"/>
             <w:tcBorders/>
             <w:vAlign w:val="center"/>
           </w:tcPr>
@@ -1735,7 +1406,7 @@
         </w:tc>
         <w:tc>
           <w:tcPr>
-            <w:tcW w:w="992" w:type="dxa"/>
+            <w:tcW w:w="993" w:type="dxa"/>
             <w:tcBorders/>
             <w:vAlign w:val="center"/>
           </w:tcPr>
@@ -1759,7 +1430,7 @@
         </w:tc>
         <w:tc>
           <w:tcPr>
-            <w:tcW w:w="995" w:type="dxa"/>
+            <w:tcW w:w="994" w:type="dxa"/>
             <w:tcBorders/>
             <w:vAlign w:val="center"/>
           </w:tcPr>
@@ -1860,7 +1531,7 @@
         </w:tc>
         <w:tc>
           <w:tcPr>
-            <w:tcW w:w="1190" w:type="dxa"/>
+            <w:tcW w:w="1189" w:type="dxa"/>
             <w:tcBorders/>
             <w:shd w:fill="B2B2B2" w:val="clear"/>
             <w:vAlign w:val="center"/>
@@ -1880,7 +1551,7 @@
         </w:tc>
         <w:tc>
           <w:tcPr>
-            <w:tcW w:w="1191" w:type="dxa"/>
+            <w:tcW w:w="1192" w:type="dxa"/>
             <w:tcBorders/>
             <w:shd w:fill="729FCF" w:val="clear"/>
             <w:vAlign w:val="center"/>
@@ -1920,7 +1591,7 @@
         </w:tc>
         <w:tc>
           <w:tcPr>
-            <w:tcW w:w="989" w:type="dxa"/>
+            <w:tcW w:w="988" w:type="dxa"/>
             <w:tcBorders/>
             <w:shd w:fill="B2B2B2" w:val="clear"/>
             <w:vAlign w:val="center"/>
@@ -1940,7 +1611,7 @@
         </w:tc>
         <w:tc>
           <w:tcPr>
-            <w:tcW w:w="992" w:type="dxa"/>
+            <w:tcW w:w="993" w:type="dxa"/>
             <w:tcBorders/>
             <w:vAlign w:val="center"/>
           </w:tcPr>
@@ -1959,7 +1630,7 @@
         </w:tc>
         <w:tc>
           <w:tcPr>
-            <w:tcW w:w="995" w:type="dxa"/>
+            <w:tcW w:w="994" w:type="dxa"/>
             <w:tcBorders/>
             <w:vAlign w:val="center"/>
           </w:tcPr>
@@ -2041,7 +1712,7 @@
         </w:tc>
         <w:tc>
           <w:tcPr>
-            <w:tcW w:w="1190" w:type="dxa"/>
+            <w:tcW w:w="1189" w:type="dxa"/>
             <w:tcBorders/>
             <w:vAlign w:val="center"/>
           </w:tcPr>
@@ -2060,7 +1731,7 @@
         </w:tc>
         <w:tc>
           <w:tcPr>
-            <w:tcW w:w="1191" w:type="dxa"/>
+            <w:tcW w:w="1192" w:type="dxa"/>
             <w:tcBorders/>
             <w:vAlign w:val="center"/>
           </w:tcPr>
@@ -2098,7 +1769,7 @@
         </w:tc>
         <w:tc>
           <w:tcPr>
-            <w:tcW w:w="989" w:type="dxa"/>
+            <w:tcW w:w="988" w:type="dxa"/>
             <w:tcBorders/>
             <w:vAlign w:val="center"/>
           </w:tcPr>
@@ -2117,7 +1788,7 @@
         </w:tc>
         <w:tc>
           <w:tcPr>
-            <w:tcW w:w="992" w:type="dxa"/>
+            <w:tcW w:w="993" w:type="dxa"/>
             <w:tcBorders/>
             <w:vAlign w:val="center"/>
           </w:tcPr>
@@ -2136,7 +1807,7 @@
         </w:tc>
         <w:tc>
           <w:tcPr>
-            <w:tcW w:w="995" w:type="dxa"/>
+            <w:tcW w:w="994" w:type="dxa"/>
             <w:tcBorders/>
             <w:vAlign w:val="center"/>
           </w:tcPr>
@@ -2219,7 +1890,7 @@
         </w:tc>
         <w:tc>
           <w:tcPr>
-            <w:tcW w:w="1190" w:type="dxa"/>
+            <w:tcW w:w="1189" w:type="dxa"/>
             <w:tcBorders/>
             <w:shd w:fill="729FCF" w:val="clear"/>
             <w:vAlign w:val="center"/>
@@ -2239,7 +1910,7 @@
         </w:tc>
         <w:tc>
           <w:tcPr>
-            <w:tcW w:w="1191" w:type="dxa"/>
+            <w:tcW w:w="1192" w:type="dxa"/>
             <w:tcBorders/>
             <w:shd w:fill="729FCF" w:val="clear"/>
             <w:vAlign w:val="center"/>
@@ -2278,7 +1949,7 @@
         </w:tc>
         <w:tc>
           <w:tcPr>
-            <w:tcW w:w="989" w:type="dxa"/>
+            <w:tcW w:w="988" w:type="dxa"/>
             <w:tcBorders/>
             <w:shd w:fill="729FCF" w:val="clear"/>
             <w:vAlign w:val="center"/>
@@ -2298,7 +1969,7 @@
         </w:tc>
         <w:tc>
           <w:tcPr>
-            <w:tcW w:w="992" w:type="dxa"/>
+            <w:tcW w:w="993" w:type="dxa"/>
             <w:tcBorders/>
             <w:shd w:fill="729FCF" w:val="clear"/>
             <w:vAlign w:val="center"/>
@@ -2318,7 +1989,7 @@
         </w:tc>
         <w:tc>
           <w:tcPr>
-            <w:tcW w:w="995" w:type="dxa"/>
+            <w:tcW w:w="994" w:type="dxa"/>
             <w:tcBorders/>
             <w:shd w:fill="729FCF" w:val="clear"/>
             <w:vAlign w:val="center"/>
@@ -2400,7 +2071,7 @@
         </w:tc>
         <w:tc>
           <w:tcPr>
-            <w:tcW w:w="1190" w:type="dxa"/>
+            <w:tcW w:w="1189" w:type="dxa"/>
             <w:tcBorders/>
             <w:vAlign w:val="center"/>
           </w:tcPr>
@@ -2419,7 +2090,7 @@
         </w:tc>
         <w:tc>
           <w:tcPr>
-            <w:tcW w:w="1191" w:type="dxa"/>
+            <w:tcW w:w="1192" w:type="dxa"/>
             <w:tcBorders/>
             <w:shd w:fill="729FCF" w:val="clear"/>
             <w:vAlign w:val="center"/>
@@ -2459,7 +2130,7 @@
         </w:tc>
         <w:tc>
           <w:tcPr>
-            <w:tcW w:w="989" w:type="dxa"/>
+            <w:tcW w:w="988" w:type="dxa"/>
             <w:tcBorders/>
             <w:vAlign w:val="center"/>
           </w:tcPr>
@@ -2478,7 +2149,7 @@
         </w:tc>
         <w:tc>
           <w:tcPr>
-            <w:tcW w:w="992" w:type="dxa"/>
+            <w:tcW w:w="993" w:type="dxa"/>
             <w:tcBorders/>
             <w:vAlign w:val="center"/>
           </w:tcPr>
@@ -2497,7 +2168,7 @@
         </w:tc>
         <w:tc>
           <w:tcPr>
-            <w:tcW w:w="995" w:type="dxa"/>
+            <w:tcW w:w="994" w:type="dxa"/>
             <w:tcBorders/>
             <w:vAlign w:val="center"/>
           </w:tcPr>
@@ -2590,7 +2261,7 @@
         </w:tc>
         <w:tc>
           <w:tcPr>
-            <w:tcW w:w="1190" w:type="dxa"/>
+            <w:tcW w:w="1189" w:type="dxa"/>
             <w:tcBorders/>
             <w:shd w:fill="729FCF" w:val="clear"/>
             <w:vAlign w:val="center"/>
@@ -2610,7 +2281,7 @@
         </w:tc>
         <w:tc>
           <w:tcPr>
-            <w:tcW w:w="1191" w:type="dxa"/>
+            <w:tcW w:w="1192" w:type="dxa"/>
             <w:tcBorders/>
             <w:shd w:fill="B2B2B2" w:val="clear"/>
             <w:vAlign w:val="center"/>
@@ -2650,7 +2321,7 @@
         </w:tc>
         <w:tc>
           <w:tcPr>
-            <w:tcW w:w="989" w:type="dxa"/>
+            <w:tcW w:w="988" w:type="dxa"/>
             <w:tcBorders/>
             <w:vAlign w:val="center"/>
           </w:tcPr>
@@ -2669,7 +2340,7 @@
         </w:tc>
         <w:tc>
           <w:tcPr>
-            <w:tcW w:w="992" w:type="dxa"/>
+            <w:tcW w:w="993" w:type="dxa"/>
             <w:tcBorders/>
             <w:vAlign w:val="center"/>
           </w:tcPr>
@@ -2688,7 +2359,7 @@
         </w:tc>
         <w:tc>
           <w:tcPr>
-            <w:tcW w:w="995" w:type="dxa"/>
+            <w:tcW w:w="994" w:type="dxa"/>
             <w:tcBorders/>
             <w:vAlign w:val="center"/>
           </w:tcPr>
@@ -2734,7 +2405,7 @@
         <w:pStyle w:val="LOnormal"/>
         <w:numPr>
           <w:ilvl w:val="0"/>
-          <w:numId w:val="2"/>
+          <w:numId w:val="1"/>
         </w:numPr>
         <w:spacing w:lineRule="auto" w:line="240" w:before="0" w:after="0"/>
         <w:ind w:left="720" w:right="0" w:hanging="360"/>
@@ -2762,7 +2433,7 @@
         <w:pStyle w:val="LOnormal"/>
         <w:numPr>
           <w:ilvl w:val="0"/>
-          <w:numId w:val="2"/>
+          <w:numId w:val="1"/>
         </w:numPr>
         <w:spacing w:lineRule="auto" w:line="240" w:before="0" w:after="0"/>
         <w:ind w:left="720" w:right="0" w:hanging="360"/>
@@ -2778,7 +2449,7 @@
         <w:pStyle w:val="LOnormal"/>
         <w:numPr>
           <w:ilvl w:val="0"/>
-          <w:numId w:val="2"/>
+          <w:numId w:val="1"/>
         </w:numPr>
         <w:spacing w:lineRule="auto" w:line="240" w:before="0" w:after="240"/>
         <w:ind w:left="720" w:right="0" w:hanging="360"/>
@@ -2816,125 +2487,6 @@
   <w:abstractNum w:abstractNumId="1">
     <w:lvl w:ilvl="0">
       <w:start w:val="1"/>
-      <w:numFmt w:val="none"/>
-      <w:suff w:val="nothing"/>
-      <w:lvlText w:val="%1"/>
-      <w:lvlJc w:val="left"/>
-      <w:pPr>
-        <w:tabs>
-          <w:tab w:val="num" w:pos="0"/>
-        </w:tabs>
-        <w:ind w:left="0" w:hanging="0"/>
-      </w:pPr>
-    </w:lvl>
-    <w:lvl w:ilvl="1">
-      <w:start w:val="1"/>
-      <w:numFmt w:val="none"/>
-      <w:suff w:val="nothing"/>
-      <w:lvlText w:val="%2"/>
-      <w:lvlJc w:val="left"/>
-      <w:pPr>
-        <w:tabs>
-          <w:tab w:val="num" w:pos="0"/>
-        </w:tabs>
-        <w:ind w:left="0" w:hanging="0"/>
-      </w:pPr>
-    </w:lvl>
-    <w:lvl w:ilvl="2">
-      <w:start w:val="1"/>
-      <w:numFmt w:val="none"/>
-      <w:suff w:val="nothing"/>
-      <w:lvlText w:val="%3"/>
-      <w:lvlJc w:val="left"/>
-      <w:pPr>
-        <w:tabs>
-          <w:tab w:val="num" w:pos="0"/>
-        </w:tabs>
-        <w:ind w:left="0" w:hanging="0"/>
-      </w:pPr>
-    </w:lvl>
-    <w:lvl w:ilvl="3">
-      <w:start w:val="1"/>
-      <w:numFmt w:val="none"/>
-      <w:suff w:val="nothing"/>
-      <w:lvlText w:val="%4"/>
-      <w:lvlJc w:val="left"/>
-      <w:pPr>
-        <w:tabs>
-          <w:tab w:val="num" w:pos="0"/>
-        </w:tabs>
-        <w:ind w:left="0" w:hanging="0"/>
-      </w:pPr>
-    </w:lvl>
-    <w:lvl w:ilvl="4">
-      <w:start w:val="1"/>
-      <w:numFmt w:val="none"/>
-      <w:suff w:val="nothing"/>
-      <w:lvlText w:val="%5"/>
-      <w:lvlJc w:val="left"/>
-      <w:pPr>
-        <w:tabs>
-          <w:tab w:val="num" w:pos="0"/>
-        </w:tabs>
-        <w:ind w:left="0" w:hanging="0"/>
-      </w:pPr>
-    </w:lvl>
-    <w:lvl w:ilvl="5">
-      <w:start w:val="1"/>
-      <w:numFmt w:val="none"/>
-      <w:suff w:val="nothing"/>
-      <w:lvlText w:val="%6"/>
-      <w:lvlJc w:val="left"/>
-      <w:pPr>
-        <w:tabs>
-          <w:tab w:val="num" w:pos="0"/>
-        </w:tabs>
-        <w:ind w:left="0" w:hanging="0"/>
-      </w:pPr>
-    </w:lvl>
-    <w:lvl w:ilvl="6">
-      <w:start w:val="1"/>
-      <w:numFmt w:val="none"/>
-      <w:suff w:val="nothing"/>
-      <w:lvlText w:val="%7"/>
-      <w:lvlJc w:val="left"/>
-      <w:pPr>
-        <w:tabs>
-          <w:tab w:val="num" w:pos="0"/>
-        </w:tabs>
-        <w:ind w:left="0" w:hanging="0"/>
-      </w:pPr>
-    </w:lvl>
-    <w:lvl w:ilvl="7">
-      <w:start w:val="1"/>
-      <w:numFmt w:val="none"/>
-      <w:suff w:val="nothing"/>
-      <w:lvlText w:val="%8"/>
-      <w:lvlJc w:val="left"/>
-      <w:pPr>
-        <w:tabs>
-          <w:tab w:val="num" w:pos="0"/>
-        </w:tabs>
-        <w:ind w:left="0" w:hanging="0"/>
-      </w:pPr>
-    </w:lvl>
-    <w:lvl w:ilvl="8">
-      <w:start w:val="1"/>
-      <w:numFmt w:val="none"/>
-      <w:suff w:val="nothing"/>
-      <w:lvlText w:val="%9"/>
-      <w:lvlJc w:val="left"/>
-      <w:pPr>
-        <w:tabs>
-          <w:tab w:val="num" w:pos="0"/>
-        </w:tabs>
-        <w:ind w:left="0" w:hanging="0"/>
-      </w:pPr>
-    </w:lvl>
-  </w:abstractNum>
-  <w:abstractNum w:abstractNumId="2">
-    <w:lvl w:ilvl="0">
-      <w:start w:val="1"/>
       <w:numFmt w:val="decimal"/>
       <w:lvlText w:val="%1."/>
       <w:lvlJc w:val="left"/>
@@ -3069,7 +2621,7 @@
       </w:rPr>
     </w:lvl>
   </w:abstractNum>
-  <w:abstractNum w:abstractNumId="3">
+  <w:abstractNum w:abstractNumId="2">
     <w:lvl w:ilvl="0">
       <w:start w:val="1"/>
       <w:numFmt w:val="bullet"/>
@@ -3215,7 +2767,7 @@
       </w:rPr>
     </w:lvl>
   </w:abstractNum>
-  <w:abstractNum w:abstractNumId="4">
+  <w:abstractNum w:abstractNumId="3">
     <w:lvl w:ilvl="0">
       <w:start w:val="1"/>
       <w:numFmt w:val="bullet"/>
@@ -3350,6 +2902,125 @@
       <w:rPr>
         <w:rFonts w:ascii="OpenSymbol" w:hAnsi="OpenSymbol" w:cs="OpenSymbol" w:hint="default"/>
       </w:rPr>
+    </w:lvl>
+  </w:abstractNum>
+  <w:abstractNum w:abstractNumId="4">
+    <w:lvl w:ilvl="0">
+      <w:start w:val="1"/>
+      <w:numFmt w:val="none"/>
+      <w:suff w:val="nothing"/>
+      <w:lvlText w:val=""/>
+      <w:lvlJc w:val="left"/>
+      <w:pPr>
+        <w:tabs>
+          <w:tab w:val="num" w:pos="0"/>
+        </w:tabs>
+        <w:ind w:left="0" w:hanging="0"/>
+      </w:pPr>
+    </w:lvl>
+    <w:lvl w:ilvl="1">
+      <w:start w:val="1"/>
+      <w:numFmt w:val="none"/>
+      <w:suff w:val="nothing"/>
+      <w:lvlText w:val=""/>
+      <w:lvlJc w:val="left"/>
+      <w:pPr>
+        <w:tabs>
+          <w:tab w:val="num" w:pos="0"/>
+        </w:tabs>
+        <w:ind w:left="0" w:hanging="0"/>
+      </w:pPr>
+    </w:lvl>
+    <w:lvl w:ilvl="2">
+      <w:start w:val="1"/>
+      <w:numFmt w:val="none"/>
+      <w:suff w:val="nothing"/>
+      <w:lvlText w:val=""/>
+      <w:lvlJc w:val="left"/>
+      <w:pPr>
+        <w:tabs>
+          <w:tab w:val="num" w:pos="0"/>
+        </w:tabs>
+        <w:ind w:left="0" w:hanging="0"/>
+      </w:pPr>
+    </w:lvl>
+    <w:lvl w:ilvl="3">
+      <w:start w:val="1"/>
+      <w:numFmt w:val="none"/>
+      <w:suff w:val="nothing"/>
+      <w:lvlText w:val=""/>
+      <w:lvlJc w:val="left"/>
+      <w:pPr>
+        <w:tabs>
+          <w:tab w:val="num" w:pos="0"/>
+        </w:tabs>
+        <w:ind w:left="0" w:hanging="0"/>
+      </w:pPr>
+    </w:lvl>
+    <w:lvl w:ilvl="4">
+      <w:start w:val="1"/>
+      <w:numFmt w:val="none"/>
+      <w:suff w:val="nothing"/>
+      <w:lvlText w:val=""/>
+      <w:lvlJc w:val="left"/>
+      <w:pPr>
+        <w:tabs>
+          <w:tab w:val="num" w:pos="0"/>
+        </w:tabs>
+        <w:ind w:left="0" w:hanging="0"/>
+      </w:pPr>
+    </w:lvl>
+    <w:lvl w:ilvl="5">
+      <w:start w:val="1"/>
+      <w:numFmt w:val="none"/>
+      <w:suff w:val="nothing"/>
+      <w:lvlText w:val=""/>
+      <w:lvlJc w:val="left"/>
+      <w:pPr>
+        <w:tabs>
+          <w:tab w:val="num" w:pos="0"/>
+        </w:tabs>
+        <w:ind w:left="0" w:hanging="0"/>
+      </w:pPr>
+    </w:lvl>
+    <w:lvl w:ilvl="6">
+      <w:start w:val="1"/>
+      <w:numFmt w:val="none"/>
+      <w:suff w:val="nothing"/>
+      <w:lvlText w:val=""/>
+      <w:lvlJc w:val="left"/>
+      <w:pPr>
+        <w:tabs>
+          <w:tab w:val="num" w:pos="0"/>
+        </w:tabs>
+        <w:ind w:left="0" w:hanging="0"/>
+      </w:pPr>
+    </w:lvl>
+    <w:lvl w:ilvl="7">
+      <w:start w:val="1"/>
+      <w:numFmt w:val="none"/>
+      <w:suff w:val="nothing"/>
+      <w:lvlText w:val=""/>
+      <w:lvlJc w:val="left"/>
+      <w:pPr>
+        <w:tabs>
+          <w:tab w:val="num" w:pos="0"/>
+        </w:tabs>
+        <w:ind w:left="0" w:hanging="0"/>
+      </w:pPr>
+    </w:lvl>
+    <w:lvl w:ilvl="8">
+      <w:start w:val="1"/>
+      <w:numFmt w:val="none"/>
+      <w:suff w:val="nothing"/>
+      <w:lvlText w:val=""/>
+      <w:lvlJc w:val="left"/>
+      <w:pPr>
+        <w:tabs>
+          <w:tab w:val="num" w:pos="0"/>
+        </w:tabs>
+        <w:ind w:left="0" w:hanging="0"/>
+      </w:pPr>
     </w:lvl>
   </w:abstractNum>
   <w:num w:numId="1">
@@ -3390,9 +3061,7 @@
     <w:pPr>
       <w:widowControl/>
       <w:suppressAutoHyphens w:val="true"/>
-      <w:kinsoku w:val="true"/>
-      <w:overflowPunct w:val="true"/>
-      <w:autoSpaceDE w:val="true"/>
+      <w:overflowPunct w:val="false"/>
       <w:bidi w:val="0"/>
       <w:spacing w:lineRule="auto" w:line="276" w:before="0" w:after="0"/>
       <w:jc w:val="left"/>
@@ -3587,9 +3256,7 @@
     <w:pPr>
       <w:widowControl/>
       <w:suppressAutoHyphens w:val="true"/>
-      <w:kinsoku w:val="true"/>
-      <w:overflowPunct w:val="true"/>
-      <w:autoSpaceDE w:val="true"/>
+      <w:overflowPunct w:val="false"/>
       <w:bidi w:val="0"/>
       <w:spacing w:lineRule="auto" w:line="276" w:before="0" w:after="0"/>
       <w:jc w:val="left"/>

</xml_diff>

<commit_message>
chore: Just some latest cleaning
</commit_message>
<xml_diff>
--- a/Report/Credit Card Fraud Detection.docx
+++ b/Report/Credit Card Fraud Detection.docx
@@ -646,7 +646,7 @@
       </w:pPr>
       <w:r>
         <w:rPr/>
-        <w:t>But we will just will try only the square transformation. This shows that by squaring all the remaining variables the index V_21 and V_27 (their squared values) was spotted by the script (see the below graph)</w:t>
+        <w:t>But we will just will try only the square transformation. This shows that by squaring all the remaining variables the index V_21 and V_27 (their squared values) was spotted by the script (see the below graph).</w:t>
       </w:r>
     </w:p>
     <w:p>
@@ -662,6 +662,51 @@
       </w:pPr>
       <w:r>
         <w:rPr/>
+        <w:drawing>
+          <wp:anchor behindDoc="0" distT="0" distB="0" distL="0" distR="0" simplePos="0" locked="0" layoutInCell="0" allowOverlap="1" relativeHeight="5">
+            <wp:simplePos x="0" y="0"/>
+            <wp:positionH relativeFrom="column">
+              <wp:align>center</wp:align>
+            </wp:positionH>
+            <wp:positionV relativeFrom="paragraph">
+              <wp:posOffset>635</wp:posOffset>
+            </wp:positionV>
+            <wp:extent cx="6572885" cy="1752600"/>
+            <wp:effectExtent l="0" t="0" r="0" b="0"/>
+            <wp:wrapSquare wrapText="largest"/>
+            <wp:docPr id="3" name="Image4" descr=""/>
+            <wp:cNvGraphicFramePr>
+              <a:graphicFrameLocks xmlns:a="http://schemas.openxmlformats.org/drawingml/2006/main" noChangeAspect="1"/>
+            </wp:cNvGraphicFramePr>
+            <a:graphic xmlns:a="http://schemas.openxmlformats.org/drawingml/2006/main">
+              <a:graphicData uri="http://schemas.openxmlformats.org/drawingml/2006/picture">
+                <pic:pic xmlns:pic="http://schemas.openxmlformats.org/drawingml/2006/picture">
+                  <pic:nvPicPr>
+                    <pic:cNvPr id="3" name="Image4" descr=""/>
+                    <pic:cNvPicPr>
+                      <a:picLocks noChangeAspect="1" noChangeArrowheads="1"/>
+                    </pic:cNvPicPr>
+                  </pic:nvPicPr>
+                  <pic:blipFill>
+                    <a:blip r:embed="rId10"/>
+                    <a:stretch>
+                      <a:fillRect/>
+                    </a:stretch>
+                  </pic:blipFill>
+                  <pic:spPr bwMode="auto">
+                    <a:xfrm>
+                      <a:off x="0" y="0"/>
+                      <a:ext cx="6572885" cy="1752600"/>
+                    </a:xfrm>
+                    <a:prstGeom prst="rect">
+                      <a:avLst/>
+                    </a:prstGeom>
+                  </pic:spPr>
+                </pic:pic>
+              </a:graphicData>
+            </a:graphic>
+          </wp:anchor>
+        </w:drawing>
       </w:r>
     </w:p>
     <w:p>
@@ -1139,7 +1184,7 @@
             <wp:extent cx="5943600" cy="3962400"/>
             <wp:effectExtent l="0" t="0" r="0" b="0"/>
             <wp:wrapSquare wrapText="largest"/>
-            <wp:docPr id="3" name="Image3" descr=""/>
+            <wp:docPr id="4" name="Image3" descr=""/>
             <wp:cNvGraphicFramePr>
               <a:graphicFrameLocks xmlns:a="http://schemas.openxmlformats.org/drawingml/2006/main" noChangeAspect="1"/>
             </wp:cNvGraphicFramePr>
@@ -1147,13 +1192,13 @@
               <a:graphicData uri="http://schemas.openxmlformats.org/drawingml/2006/picture">
                 <pic:pic xmlns:pic="http://schemas.openxmlformats.org/drawingml/2006/picture">
                   <pic:nvPicPr>
-                    <pic:cNvPr id="3" name="Image3" descr=""/>
+                    <pic:cNvPr id="4" name="Image3" descr=""/>
                     <pic:cNvPicPr>
                       <a:picLocks noChangeAspect="1" noChangeArrowheads="1"/>
                     </pic:cNvPicPr>
                   </pic:nvPicPr>
                   <pic:blipFill>
-                    <a:blip r:embed="rId10"/>
+                    <a:blip r:embed="rId11"/>
                     <a:stretch>
                       <a:fillRect/>
                     </a:stretch>
@@ -2413,19 +2458,244 @@
       </w:pPr>
       <w:r>
         <w:rPr/>
-        <w:t>Conclusion and Future Work: Summarize the key findings of the analysis and discuss potential future work to improve the model's accuracy and performance. This may include ideas for incorporating additional data sources, exploring different machine learning techniques, or refining the model architecture.</w:t>
-      </w:r>
-    </w:p>
-    <w:p>
-      <w:pPr>
-        <w:pStyle w:val="LOnormal"/>
-        <w:spacing w:lineRule="auto" w:line="240" w:before="0" w:after="0"/>
-        <w:ind w:left="720" w:right="0" w:hanging="0"/>
-        <w:rPr/>
-      </w:pPr>
-      <w:r>
-        <w:rPr/>
-        <w:t xml:space="preserve">We discovered that </w:t>
+        <w:t xml:space="preserve">Conclusion and Future Work: </w:t>
+      </w:r>
+    </w:p>
+    <w:p>
+      <w:pPr>
+        <w:pStyle w:val="LOnormal"/>
+        <w:numPr>
+          <w:ilvl w:val="0"/>
+          <w:numId w:val="0"/>
+        </w:numPr>
+        <w:spacing w:lineRule="auto" w:line="240" w:before="0" w:after="0"/>
+        <w:ind w:left="360" w:right="0" w:hanging="0"/>
+        <w:rPr/>
+      </w:pPr>
+      <w:r>
+        <w:rPr/>
+        <w:t xml:space="preserve">The effectiveness of any fraud detection system depends on the quality of the dataset and its distribution, especially when dealing with highly imbalanced data, as is the case here. To address these challenges, various strategies </w:t>
+      </w:r>
+      <w:r>
+        <w:rPr/>
+        <w:t>such as r</w:t>
+      </w:r>
+      <w:r>
+        <w:rPr>
+          <w:rStyle w:val="StrongEmphasis"/>
+        </w:rPr>
+        <w:t xml:space="preserve">esampling, </w:t>
+      </w:r>
+      <w:r>
+        <w:rPr>
+          <w:rStyle w:val="StrongEmphasis"/>
+        </w:rPr>
+        <w:t>a</w:t>
+      </w:r>
+      <w:r>
+        <w:rPr>
+          <w:rStyle w:val="StrongEmphasis"/>
+        </w:rPr>
+        <w:t xml:space="preserve">djusting the </w:t>
+      </w:r>
+      <w:r>
+        <w:rPr>
+          <w:rStyle w:val="StrongEmphasis"/>
+        </w:rPr>
+        <w:t>c</w:t>
+      </w:r>
+      <w:r>
+        <w:rPr>
+          <w:rStyle w:val="StrongEmphasis"/>
+        </w:rPr>
+        <w:t xml:space="preserve">lassification </w:t>
+      </w:r>
+      <w:r>
+        <w:rPr>
+          <w:rStyle w:val="StrongEmphasis"/>
+        </w:rPr>
+        <w:t>t</w:t>
+      </w:r>
+      <w:r>
+        <w:rPr>
+          <w:rStyle w:val="StrongEmphasis"/>
+        </w:rPr>
+        <w:t>hreshold</w:t>
+      </w:r>
+      <w:r>
+        <w:rPr>
+          <w:rStyle w:val="StrongEmphasis"/>
+          <w:b w:val="false"/>
+          <w:bCs w:val="false"/>
+        </w:rPr>
+        <w:t xml:space="preserve">, </w:t>
+      </w:r>
+      <w:r>
+        <w:rPr>
+          <w:rStyle w:val="StrongEmphasis"/>
+          <w:b w:val="false"/>
+          <w:bCs w:val="false"/>
+        </w:rPr>
+        <w:t xml:space="preserve">or </w:t>
+      </w:r>
+      <w:r>
+        <w:rPr>
+          <w:rStyle w:val="StrongEmphasis"/>
+          <w:rFonts w:eastAsia="Arial" w:cs="Arial"/>
+          <w:color w:val="auto"/>
+          <w:kern w:val="0"/>
+          <w:sz w:val="22"/>
+          <w:szCs w:val="22"/>
+          <w:lang w:val="en-US" w:eastAsia="zh-CN" w:bidi="hi-IN"/>
+        </w:rPr>
+        <w:t>u</w:t>
+      </w:r>
+      <w:r>
+        <w:rPr>
+          <w:rStyle w:val="StrongEmphasis"/>
+          <w:rFonts w:eastAsia="Arial" w:cs="Arial"/>
+          <w:color w:val="auto"/>
+          <w:kern w:val="0"/>
+          <w:sz w:val="22"/>
+          <w:szCs w:val="22"/>
+          <w:lang w:val="en-US" w:eastAsia="zh-CN" w:bidi="hi-IN"/>
+        </w:rPr>
+        <w:t xml:space="preserve">sing </w:t>
+      </w:r>
+      <w:r>
+        <w:rPr>
+          <w:rStyle w:val="StrongEmphasis"/>
+          <w:rFonts w:eastAsia="Arial" w:cs="Arial"/>
+          <w:color w:val="auto"/>
+          <w:kern w:val="0"/>
+          <w:sz w:val="22"/>
+          <w:szCs w:val="22"/>
+          <w:lang w:val="en-US" w:eastAsia="zh-CN" w:bidi="hi-IN"/>
+        </w:rPr>
+        <w:t>d</w:t>
+      </w:r>
+      <w:r>
+        <w:rPr>
+          <w:rStyle w:val="StrongEmphasis"/>
+          <w:rFonts w:eastAsia="Arial" w:cs="Arial"/>
+          <w:color w:val="auto"/>
+          <w:kern w:val="0"/>
+          <w:sz w:val="22"/>
+          <w:szCs w:val="22"/>
+          <w:lang w:val="en-US" w:eastAsia="zh-CN" w:bidi="hi-IN"/>
+        </w:rPr>
+        <w:t>iffer</w:t>
+      </w:r>
+      <w:r>
+        <w:rPr>
+          <w:rStyle w:val="StrongEmphasis"/>
+        </w:rPr>
+        <w:t xml:space="preserve">ent </w:t>
+      </w:r>
+      <w:r>
+        <w:rPr>
+          <w:rStyle w:val="StrongEmphasis"/>
+        </w:rPr>
+        <w:t>p</w:t>
+      </w:r>
+      <w:r>
+        <w:rPr>
+          <w:rStyle w:val="StrongEmphasis"/>
+        </w:rPr>
+        <w:t xml:space="preserve">erformance </w:t>
+      </w:r>
+      <w:r>
+        <w:rPr>
+          <w:rStyle w:val="StrongEmphasis"/>
+        </w:rPr>
+        <w:t>m</w:t>
+      </w:r>
+      <w:r>
+        <w:rPr>
+          <w:rStyle w:val="StrongEmphasis"/>
+        </w:rPr>
+        <w:t xml:space="preserve">etrics </w:t>
+      </w:r>
+      <w:r>
+        <w:rPr/>
+        <w:t>can be</w:t>
+      </w:r>
+      <w:r>
+        <w:rPr/>
+        <w:t xml:space="preserve"> employed.</w:t>
+      </w:r>
+    </w:p>
+    <w:p>
+      <w:pPr>
+        <w:pStyle w:val="LOnormal"/>
+        <w:numPr>
+          <w:ilvl w:val="0"/>
+          <w:numId w:val="0"/>
+        </w:numPr>
+        <w:spacing w:lineRule="auto" w:line="240" w:before="0" w:after="0"/>
+        <w:ind w:left="360" w:right="0" w:hanging="0"/>
+        <w:rPr/>
+      </w:pPr>
+      <w:r>
+        <w:rPr/>
+        <w:t>In this exercise, all models achieved remarkable accuracy levels, ranging from 0.9323 to 0.9503. The Random Forest model stands out with the highest accuracy of 0.9503, while the Decision Tree model performs slightly lower with an accuracy of 0.9323.</w:t>
+      </w:r>
+    </w:p>
+    <w:p>
+      <w:pPr>
+        <w:pStyle w:val="LOnormal"/>
+        <w:spacing w:lineRule="auto" w:line="240" w:before="0" w:after="0"/>
+        <w:ind w:left="360" w:right="0" w:hanging="0"/>
+        <w:rPr/>
+      </w:pPr>
+      <w:r>
+        <w:rPr/>
+      </w:r>
+    </w:p>
+    <w:p>
+      <w:pPr>
+        <w:pStyle w:val="LOnormal"/>
+        <w:spacing w:lineRule="auto" w:line="240" w:before="0" w:after="0"/>
+        <w:ind w:left="360" w:right="0" w:hanging="0"/>
+        <w:rPr/>
+      </w:pPr>
+      <w:r>
+        <w:rPr/>
+        <w:t>The Random Forest model emerges as the top-performing choice, excelling in terms of AUC, precision, recall, and F1 score. However, all models demonstrate commendable performance, indicating their potential to effectively identify fraudulent transactions in credit card data.</w:t>
+      </w:r>
+    </w:p>
+    <w:p>
+      <w:pPr>
+        <w:pStyle w:val="LOnormal"/>
+        <w:spacing w:lineRule="auto" w:line="240" w:before="0" w:after="0"/>
+        <w:ind w:left="360" w:right="0" w:hanging="0"/>
+        <w:rPr/>
+      </w:pPr>
+      <w:r>
+        <w:rPr/>
+      </w:r>
+    </w:p>
+    <w:p>
+      <w:pPr>
+        <w:pStyle w:val="LOnormal"/>
+        <w:spacing w:lineRule="auto" w:line="240" w:before="0" w:after="0"/>
+        <w:ind w:left="360" w:right="0" w:hanging="0"/>
+        <w:rPr/>
+      </w:pPr>
+      <w:r>
+        <w:rPr/>
+        <w:t>It will be more interesting to investigate the application of deep learning models, such as recurrent neural networks (RNNs) and convolutional neural networks (CNNs), for fraud detection. These models can capture complex sequential and spatial patterns in transaction data. I addition, implementing an online learning approaches that allow the model to adapt to changing fraud patterns in real-time will be an asset. Continuous learning can improve the model's ability to detect emerging fraud trends.</w:t>
+      </w:r>
+    </w:p>
+    <w:p>
+      <w:pPr>
+        <w:pStyle w:val="LOnormal"/>
+        <w:spacing w:lineRule="auto" w:line="240" w:before="0" w:after="0"/>
+        <w:ind w:left="360" w:right="0" w:hanging="0"/>
+        <w:rPr/>
+      </w:pPr>
+      <w:r>
+        <w:rPr/>
       </w:r>
     </w:p>
     <w:p>
@@ -2441,7 +2711,99 @@
       </w:pPr>
       <w:r>
         <w:rPr/>
-        <w:t>References: Include a list of sources used in the analysis, such as research papers, articles, or tutorials.</w:t>
+        <w:t>Important links</w:t>
+      </w:r>
+      <w:r>
+        <w:rPr/>
+        <w:t xml:space="preserve">: </w:t>
+      </w:r>
+    </w:p>
+    <w:p>
+      <w:pPr>
+        <w:pStyle w:val="LOnormal"/>
+        <w:numPr>
+          <w:ilvl w:val="0"/>
+          <w:numId w:val="4"/>
+        </w:numPr>
+        <w:spacing w:lineRule="auto" w:line="240" w:before="0" w:after="0"/>
+        <w:rPr/>
+      </w:pPr>
+      <w:r>
+        <w:rPr/>
+        <w:t xml:space="preserve">Data source: </w:t>
+      </w:r>
+      <w:hyperlink r:id="rId13">
+        <w:r>
+          <w:rPr>
+            <w:rStyle w:val="InternetLink"/>
+          </w:rPr>
+          <w:t>https://www.kaggle.com/datasets/mlg-ulb/creditcardfraud?select=creditcard.csv</w:t>
+        </w:r>
+      </w:hyperlink>
+    </w:p>
+    <w:p>
+      <w:pPr>
+        <w:pStyle w:val="LOnormal"/>
+        <w:numPr>
+          <w:ilvl w:val="0"/>
+          <w:numId w:val="4"/>
+        </w:numPr>
+        <w:spacing w:lineRule="auto" w:line="240" w:before="0" w:after="0"/>
+        <w:rPr/>
+      </w:pPr>
+      <w:r>
+        <w:rPr/>
+        <w:t>G</w:t>
+      </w:r>
+      <w:r>
+        <w:rPr/>
+        <w:t xml:space="preserve">lobenewswire : </w:t>
+      </w:r>
+      <w:hyperlink r:id="rId14">
+        <w:r>
+          <w:rPr>
+            <w:rStyle w:val="InternetLink"/>
+          </w:rPr>
+          <w:t>https://www.globenewswire.com/news-release/2022/12/22/2578877/0/en/Payment-Card-Fraud-Losses-Reach-32-34-Billion.html</w:t>
+        </w:r>
+      </w:hyperlink>
+    </w:p>
+    <w:p>
+      <w:pPr>
+        <w:pStyle w:val="LOnormal"/>
+        <w:numPr>
+          <w:ilvl w:val="0"/>
+          <w:numId w:val="4"/>
+        </w:numPr>
+        <w:spacing w:lineRule="auto" w:line="240" w:before="0" w:after="0"/>
+        <w:rPr/>
+      </w:pPr>
+      <w:r>
+        <w:rPr/>
+        <w:t xml:space="preserve">kaggle : </w:t>
+      </w:r>
+      <w:hyperlink r:id="rId16">
+        <w:r>
+          <w:rPr>
+            <w:rStyle w:val="InternetLink"/>
+          </w:rPr>
+          <w:t>https://www.kaggle.com/</w:t>
+        </w:r>
+      </w:hyperlink>
+    </w:p>
+    <w:p>
+      <w:pPr>
+        <w:pStyle w:val="LOnormal"/>
+        <w:numPr>
+          <w:ilvl w:val="0"/>
+          <w:numId w:val="0"/>
+        </w:numPr>
+        <w:spacing w:lineRule="auto" w:line="240" w:before="0" w:after="0"/>
+        <w:ind w:left="720" w:hanging="0"/>
+        <w:rPr/>
+      </w:pPr>
+      <w:r>
+        <w:rPr/>
       </w:r>
     </w:p>
     <w:p>
@@ -2457,12 +2819,46 @@
       </w:pPr>
       <w:r>
         <w:rPr/>
-        <w:t>Code: Include a link to the code used to build the model, so that readers can replicate your work and explore the results on their own.</w:t>
-      </w:r>
-    </w:p>
-    <w:p>
-      <w:pPr>
-        <w:pStyle w:val="LOnormal"/>
+        <w:t>Source c</w:t>
+      </w:r>
+      <w:r>
+        <w:rPr/>
+        <w:t>ode:</w:t>
+      </w:r>
+    </w:p>
+    <w:p>
+      <w:pPr>
+        <w:pStyle w:val="LOnormal"/>
+        <w:numPr>
+          <w:ilvl w:val="0"/>
+          <w:numId w:val="0"/>
+        </w:numPr>
+        <w:spacing w:lineRule="auto" w:line="240" w:before="0" w:after="240"/>
+        <w:ind w:left="720" w:right="0" w:hanging="0"/>
+        <w:rPr/>
+      </w:pPr>
+      <w:r>
+        <w:rPr/>
+        <w:t xml:space="preserve">Find the source code of this project with all the materials on my github: </w:t>
+      </w:r>
+      <w:hyperlink r:id="rId18">
+        <w:r>
+          <w:rPr>
+            <w:rStyle w:val="InternetLink"/>
+          </w:rPr>
+          <w:t>https://github.com/bationoA/Fraudulent_Credit_Card_Transaction_Detection</w:t>
+        </w:r>
+      </w:hyperlink>
+    </w:p>
+    <w:p>
+      <w:pPr>
+        <w:pStyle w:val="LOnormal"/>
+        <w:numPr>
+          <w:ilvl w:val="0"/>
+          <w:numId w:val="0"/>
+        </w:numPr>
+        <w:spacing w:lineRule="auto" w:line="240" w:before="0" w:after="240"/>
+        <w:ind w:left="720" w:right="0" w:hanging="0"/>
         <w:rPr/>
       </w:pPr>
       <w:r>
@@ -2907,6 +3303,143 @@
   <w:abstractNum w:abstractNumId="4">
     <w:lvl w:ilvl="0">
       <w:start w:val="1"/>
+      <w:numFmt w:val="bullet"/>
+      <w:lvlText w:val=""/>
+      <w:lvlJc w:val="left"/>
+      <w:pPr>
+        <w:tabs>
+          <w:tab w:val="num" w:pos="720"/>
+        </w:tabs>
+        <w:ind w:left="720" w:hanging="360"/>
+      </w:pPr>
+      <w:rPr>
+        <w:rFonts w:ascii="Symbol" w:hAnsi="Symbol" w:cs="Symbol" w:hint="default"/>
+      </w:rPr>
+    </w:lvl>
+    <w:lvl w:ilvl="1">
+      <w:start w:val="1"/>
+      <w:numFmt w:val="bullet"/>
+      <w:lvlText w:val="◦"/>
+      <w:lvlJc w:val="left"/>
+      <w:pPr>
+        <w:tabs>
+          <w:tab w:val="num" w:pos="1080"/>
+        </w:tabs>
+        <w:ind w:left="1080" w:hanging="360"/>
+      </w:pPr>
+      <w:rPr>
+        <w:rFonts w:ascii="OpenSymbol" w:hAnsi="OpenSymbol" w:cs="OpenSymbol" w:hint="default"/>
+      </w:rPr>
+    </w:lvl>
+    <w:lvl w:ilvl="2">
+      <w:start w:val="1"/>
+      <w:numFmt w:val="bullet"/>
+      <w:lvlText w:val="▪"/>
+      <w:lvlJc w:val="left"/>
+      <w:pPr>
+        <w:tabs>
+          <w:tab w:val="num" w:pos="1440"/>
+        </w:tabs>
+        <w:ind w:left="1440" w:hanging="360"/>
+      </w:pPr>
+      <w:rPr>
+        <w:rFonts w:ascii="OpenSymbol" w:hAnsi="OpenSymbol" w:cs="OpenSymbol" w:hint="default"/>
+      </w:rPr>
+    </w:lvl>
+    <w:lvl w:ilvl="3">
+      <w:start w:val="1"/>
+      <w:numFmt w:val="bullet"/>
+      <w:lvlText w:val=""/>
+      <w:lvlJc w:val="left"/>
+      <w:pPr>
+        <w:tabs>
+          <w:tab w:val="num" w:pos="1800"/>
+        </w:tabs>
+        <w:ind w:left="1800" w:hanging="360"/>
+      </w:pPr>
+      <w:rPr>
+        <w:rFonts w:ascii="Symbol" w:hAnsi="Symbol" w:cs="Symbol" w:hint="default"/>
+      </w:rPr>
+    </w:lvl>
+    <w:lvl w:ilvl="4">
+      <w:start w:val="1"/>
+      <w:numFmt w:val="bullet"/>
+      <w:lvlText w:val="◦"/>
+      <w:lvlJc w:val="left"/>
+      <w:pPr>
+        <w:tabs>
+          <w:tab w:val="num" w:pos="2160"/>
+        </w:tabs>
+        <w:ind w:left="2160" w:hanging="360"/>
+      </w:pPr>
+      <w:rPr>
+        <w:rFonts w:ascii="OpenSymbol" w:hAnsi="OpenSymbol" w:cs="OpenSymbol" w:hint="default"/>
+      </w:rPr>
+    </w:lvl>
+    <w:lvl w:ilvl="5">
+      <w:start w:val="1"/>
+      <w:numFmt w:val="bullet"/>
+      <w:lvlText w:val="▪"/>
+      <w:lvlJc w:val="left"/>
+      <w:pPr>
+        <w:tabs>
+          <w:tab w:val="num" w:pos="2520"/>
+        </w:tabs>
+        <w:ind w:left="2520" w:hanging="360"/>
+      </w:pPr>
+      <w:rPr>
+        <w:rFonts w:ascii="OpenSymbol" w:hAnsi="OpenSymbol" w:cs="OpenSymbol" w:hint="default"/>
+      </w:rPr>
+    </w:lvl>
+    <w:lvl w:ilvl="6">
+      <w:start w:val="1"/>
+      <w:numFmt w:val="bullet"/>
+      <w:lvlText w:val=""/>
+      <w:lvlJc w:val="left"/>
+      <w:pPr>
+        <w:tabs>
+          <w:tab w:val="num" w:pos="2880"/>
+        </w:tabs>
+        <w:ind w:left="2880" w:hanging="360"/>
+      </w:pPr>
+      <w:rPr>
+        <w:rFonts w:ascii="Symbol" w:hAnsi="Symbol" w:cs="Symbol" w:hint="default"/>
+      </w:rPr>
+    </w:lvl>
+    <w:lvl w:ilvl="7">
+      <w:start w:val="1"/>
+      <w:numFmt w:val="bullet"/>
+      <w:lvlText w:val="◦"/>
+      <w:lvlJc w:val="left"/>
+      <w:pPr>
+        <w:tabs>
+          <w:tab w:val="num" w:pos="3240"/>
+        </w:tabs>
+        <w:ind w:left="3240" w:hanging="360"/>
+      </w:pPr>
+      <w:rPr>
+        <w:rFonts w:ascii="OpenSymbol" w:hAnsi="OpenSymbol" w:cs="OpenSymbol" w:hint="default"/>
+      </w:rPr>
+    </w:lvl>
+    <w:lvl w:ilvl="8">
+      <w:start w:val="1"/>
+      <w:numFmt w:val="bullet"/>
+      <w:lvlText w:val="▪"/>
+      <w:lvlJc w:val="left"/>
+      <w:pPr>
+        <w:tabs>
+          <w:tab w:val="num" w:pos="3600"/>
+        </w:tabs>
+        <w:ind w:left="3600" w:hanging="360"/>
+      </w:pPr>
+      <w:rPr>
+        <w:rFonts w:ascii="OpenSymbol" w:hAnsi="OpenSymbol" w:cs="OpenSymbol" w:hint="default"/>
+      </w:rPr>
+    </w:lvl>
+  </w:abstractNum>
+  <w:abstractNum w:abstractNumId="5">
+    <w:lvl w:ilvl="0">
+      <w:start w:val="1"/>
       <w:numFmt w:val="none"/>
       <w:suff w:val="nothing"/>
       <w:lvlText w:val=""/>
@@ -3034,6 +3567,9 @@
   </w:num>
   <w:num w:numId="4">
     <w:abstractNumId w:val="4"/>
+  </w:num>
+  <w:num w:numId="5">
+    <w:abstractNumId w:val="5"/>
   </w:num>
 </w:numbering>
 </file>
@@ -3190,6 +3726,14 @@
     <w:qFormat/>
     <w:rPr>
       <w:rFonts w:ascii="OpenSymbol" w:hAnsi="OpenSymbol" w:eastAsia="OpenSymbol" w:cs="OpenSymbol"/>
+    </w:rPr>
+  </w:style>
+  <w:style w:type="character" w:styleId="StrongEmphasis">
+    <w:name w:val="Strong Emphasis"/>
+    <w:qFormat/>
+    <w:rPr>
+      <w:b/>
+      <w:bCs/>
     </w:rPr>
   </w:style>
   <w:style w:type="paragraph" w:styleId="Heading">

</xml_diff>